<commit_message>
Finished revision for Editor
might take one more proofread before submitting
</commit_message>
<xml_diff>
--- a/Manuscript/Journal of Hydrology submission 12-7-2015/TEXT-marked-Contributions of human activities to SSY during storm events.docx
+++ b/Manuscript/Journal of Hydrology submission 12-7-2015/TEXT-marked-Contributions of human activities to SSY during storm events.docx
@@ -33,23 +33,39 @@
         <w:ind w:firstLine="0"/>
       </w:pPr>
       <w:r>
-        <w:t>Messina, A.M.</w:t>
+        <w:t xml:space="preserve">Messina, </w:t>
+      </w:r>
+      <w:proofErr w:type="spellStart"/>
+      <w:r>
+        <w:t>A.M.</w:t>
       </w:r>
       <w:r>
         <w:rPr>
           <w:vertAlign w:val="superscript"/>
         </w:rPr>
-        <w:t>a*</w:t>
-      </w:r>
-      <w:r>
-        <w:t>, Biggs, T.W.</w:t>
-      </w:r>
+        <w:t>a</w:t>
+      </w:r>
+      <w:proofErr w:type="spellEnd"/>
       <w:r>
         <w:rPr>
           <w:vertAlign w:val="superscript"/>
         </w:rPr>
+        <w:t>*</w:t>
+      </w:r>
+      <w:r>
+        <w:t xml:space="preserve">, Biggs, </w:t>
+      </w:r>
+      <w:proofErr w:type="spellStart"/>
+      <w:r>
+        <w:t>T.W.</w:t>
+      </w:r>
+      <w:r>
+        <w:rPr>
+          <w:vertAlign w:val="superscript"/>
+        </w:rPr>
         <w:t>a</w:t>
       </w:r>
+      <w:proofErr w:type="spellEnd"/>
     </w:p>
     <w:p>
       <w:pPr>
@@ -85,7 +101,15 @@
         <w:t xml:space="preserve">were measured during storm and non-storm periods </w:t>
       </w:r>
       <w:r>
-        <w:t>from undisturbed and human-disturbed portions of a small (1.8 km²), mountainous watershed that drains to a sediment-stressed coral reef. Event-wise SSY (</w:t>
+        <w:t xml:space="preserve">from undisturbed and human-disturbed portions of a small (1.8 km²), mountainous watershed that </w:t>
+      </w:r>
+      <w:proofErr w:type="gramStart"/>
+      <w:r>
+        <w:t>drains</w:t>
+      </w:r>
+      <w:proofErr w:type="gramEnd"/>
+      <w:r>
+        <w:t xml:space="preserve"> to a sediment-stressed coral reef. Event-wise SSY (</w:t>
       </w:r>
       <w:r>
         <w:t>SSY</w:t>
@@ -1429,6 +1453,7 @@
       <w:r>
         <w:t xml:space="preserve"> (</w:t>
       </w:r>
+      <w:proofErr w:type="spellStart"/>
       <w:r>
         <w:fldChar w:fldCharType="begin" w:fldLock="1"/>
       </w:r>
@@ -1442,7 +1467,14 @@
         <w:rPr>
           <w:noProof/>
         </w:rPr>
-        <w:t xml:space="preserve">Fenner et al., </w:t>
+        <w:t>Fenner</w:t>
+      </w:r>
+      <w:proofErr w:type="spellEnd"/>
+      <w:r>
+        <w:rPr>
+          <w:noProof/>
+        </w:rPr>
+        <w:t xml:space="preserve"> et al., </w:t>
       </w:r>
       <w:r>
         <w:rPr>
@@ -1483,7 +1515,15 @@
         <w:t xml:space="preserve">Faga’alu occurs on intracaldera Pago Volcanics </w:t>
       </w:r>
       <w:r>
-        <w:t xml:space="preserve">where the K-Ar age for a sample in the watershed is 1.20 Mya </w:t>
+        <w:t>where the K-</w:t>
+      </w:r>
+      <w:proofErr w:type="spellStart"/>
+      <w:r>
+        <w:t>Ar</w:t>
+      </w:r>
+      <w:proofErr w:type="spellEnd"/>
+      <w:r>
+        <w:t xml:space="preserve"> age for a sample in the watershed is 1.20 Mya </w:t>
       </w:r>
       <w:r>
         <w:fldChar w:fldCharType="begin" w:fldLock="1"/>
@@ -2477,12 +2517,21 @@
                 <w:szCs w:val="24"/>
               </w:rPr>
             </w:pPr>
+            <w:proofErr w:type="gramStart"/>
             <w:r>
               <w:rPr>
                 <w:rFonts w:cs="Times"/>
                 <w:szCs w:val="24"/>
               </w:rPr>
-              <w:t xml:space="preserve">where </w:t>
+              <w:t>where</w:t>
+            </w:r>
+            <w:proofErr w:type="gramEnd"/>
+            <w:r>
+              <w:rPr>
+                <w:rFonts w:cs="Times"/>
+                <w:szCs w:val="24"/>
+              </w:rPr>
+              <w:t xml:space="preserve"> </w:t>
             </w:r>
             <w:r>
               <w:rPr>
@@ -2889,7 +2938,15 @@
     </w:p>
     <w:p>
       <w:r>
-        <w:t xml:space="preserve">Precipitation (P) was measured at three locations in Faga'alu watershed using Rainwise RAINEW tipping-bucket rain gages (RG1 and RG2) and a Vantage Pro Weather Station (Wx) (Figure 1). Data at RG2 was only recorded January-March, 2012, to determine a relationship </w:t>
+        <w:t>Precipitation (P) was measured at three locations in Faga'alu watershed using Rainwise RAINEW tipping-bucket rain gages (RG1 and RG2) and a Vantage Pro Weather Station (</w:t>
+      </w:r>
+      <w:proofErr w:type="spellStart"/>
+      <w:r>
+        <w:t>Wx</w:t>
+      </w:r>
+      <w:proofErr w:type="spellEnd"/>
+      <w:r>
+        <w:t xml:space="preserve">) (Figure 1). Data at RG2 was only recorded January-March, 2012, to determine a relationship </w:t>
       </w:r>
       <w:r>
         <w:lastRenderedPageBreak/>
@@ -2923,7 +2980,23 @@
         <w:t xml:space="preserve"> rainfall during a storm event.</w:t>
       </w:r>
       <w:r>
-        <w:t xml:space="preserve"> Most sheetwash and rill erosion, which depends on rainfall intensity and erosivity, occurred at the quarry, near the location of RG1. Rainfall data from RG1 is therefore most representative of rainfall at the quarry. The total event precipitation (Psum) and event Erosivity Index (EI30) were calculated using data from RG1, with data gaps filled by 15 min interval precipitation data from Wx.</w:t>
+        <w:t xml:space="preserve"> Most sheetwash and rill erosion, which depends on rainfall intensity and erosivity, occurred at the quarry, near the location of RG1. Rainfall data from RG1 is therefore most representative of rainfall at the quarry. The total event precipitation (</w:t>
+      </w:r>
+      <w:proofErr w:type="spellStart"/>
+      <w:r>
+        <w:t>Psum</w:t>
+      </w:r>
+      <w:proofErr w:type="spellEnd"/>
+      <w:r>
+        <w:t xml:space="preserve">) and event Erosivity Index (EI30) were calculated using data from RG1, with data gaps filled by 15 min interval precipitation data from </w:t>
+      </w:r>
+      <w:proofErr w:type="spellStart"/>
+      <w:r>
+        <w:t>Wx</w:t>
+      </w:r>
+      <w:proofErr w:type="spellEnd"/>
+      <w:r>
+        <w:t>.</w:t>
       </w:r>
       <w:r>
         <w:t xml:space="preserve"> </w:t>
@@ -3645,6 +3718,7 @@
               </w:rPr>
               <w:t xml:space="preserve"> is the cumulative probable error for individual measured values (±%), </w:t>
             </w:r>
+            <w:proofErr w:type="spellStart"/>
             <w:r>
               <w:rPr>
                 <w:rFonts w:cs="Times"/>
@@ -3660,12 +3734,14 @@
               </w:rPr>
               <w:t>Qmeas</w:t>
             </w:r>
+            <w:proofErr w:type="spellEnd"/>
             <w:r>
               <w:rPr>
                 <w:rFonts w:cs="Times"/>
               </w:rPr>
               <w:t xml:space="preserve"> is uncertainty in Q measurements (±%), </w:t>
             </w:r>
+            <w:proofErr w:type="spellStart"/>
             <w:r>
               <w:rPr>
                 <w:rFonts w:cs="Times"/>
@@ -3681,12 +3757,14 @@
               </w:rPr>
               <w:t>SSCmeas</w:t>
             </w:r>
+            <w:proofErr w:type="spellEnd"/>
             <w:r>
               <w:rPr>
                 <w:rFonts w:cs="Times"/>
               </w:rPr>
               <w:t xml:space="preserve"> is uncertainty in SSC measurements (± %), </w:t>
             </w:r>
+            <w:proofErr w:type="spellStart"/>
             <w:r>
               <w:rPr>
                 <w:rFonts w:cs="Times"/>
@@ -3702,12 +3780,14 @@
               </w:rPr>
               <w:t>Qmod</w:t>
             </w:r>
+            <w:proofErr w:type="spellEnd"/>
             <w:r>
               <w:rPr>
                 <w:rFonts w:cs="Times"/>
               </w:rPr>
               <w:t xml:space="preserve"> is uncertainty in Q modeled by the Stage-Q relationship (RMSE, as ±% of the mean observed Q), </w:t>
             </w:r>
+            <w:proofErr w:type="spellStart"/>
             <w:r>
               <w:rPr>
                 <w:rFonts w:cs="Times"/>
@@ -3723,6 +3803,7 @@
               </w:rPr>
               <w:t>SSCmod</w:t>
             </w:r>
+            <w:proofErr w:type="spellEnd"/>
             <w:r>
               <w:rPr>
                 <w:rFonts w:cs="Times"/>
@@ -3789,6 +3870,7 @@
       </w:tr>
     </w:tbl>
     <w:p>
+      <w:proofErr w:type="spellStart"/>
       <w:r>
         <w:t>E</w:t>
       </w:r>
@@ -3798,12 +3880,14 @@
         </w:rPr>
         <w:t>Qmeas</w:t>
       </w:r>
+      <w:proofErr w:type="spellEnd"/>
       <w:r>
         <w:t xml:space="preserve"> </w:t>
       </w:r>
       <w:r>
         <w:t xml:space="preserve">and </w:t>
       </w:r>
+      <w:proofErr w:type="spellStart"/>
       <w:r>
         <w:t>E</w:t>
       </w:r>
@@ -3813,6 +3897,7 @@
         </w:rPr>
         <w:t>SSCmeas</w:t>
       </w:r>
+      <w:proofErr w:type="spellEnd"/>
       <w:r>
         <w:t xml:space="preserve"> were estimated using lookup tables from the DUET-H/WQ software tool </w:t>
       </w:r>
@@ -4629,18 +4714,28 @@
                 <w:rFonts w:cs="Times"/>
               </w:rPr>
             </w:pPr>
+            <w:proofErr w:type="gramStart"/>
             <w:r>
               <w:rPr>
                 <w:rFonts w:cs="Times"/>
               </w:rPr>
               <w:t>where</w:t>
             </w:r>
+            <w:proofErr w:type="gramEnd"/>
             <w:r>
               <w:rPr>
                 <w:rFonts w:cs="Times"/>
                 <w:i/>
               </w:rPr>
-              <w:t xml:space="preserve"> SSY</w:t>
+              <w:t xml:space="preserve"> </w:t>
+            </w:r>
+            <w:proofErr w:type="spellStart"/>
+            <w:r>
+              <w:rPr>
+                <w:rFonts w:cs="Times"/>
+                <w:i/>
+              </w:rPr>
+              <w:t>SSY</w:t>
             </w:r>
             <w:r>
               <w:rPr>
@@ -4666,6 +4761,7 @@
               </w:rPr>
               <w:t>rb</w:t>
             </w:r>
+            <w:proofErr w:type="spellEnd"/>
             <w:r>
               <w:rPr>
                 <w:rFonts w:cs="Times"/>
@@ -5194,8 +5290,13 @@
                 <w:rFonts w:ascii="Cambria" w:hAnsi="Cambria"/>
               </w:rPr>
             </w:pPr>
-            <w:r>
-              <w:t>where A</w:t>
+            <w:proofErr w:type="gramStart"/>
+            <w:r>
+              <w:t>where</w:t>
+            </w:r>
+            <w:proofErr w:type="gramEnd"/>
+            <w:r>
+              <w:t xml:space="preserve"> A</w:t>
             </w:r>
             <w:r>
               <w:rPr>
@@ -5299,7 +5400,15 @@
         <w:t>EV</w:t>
       </w:r>
       <w:r>
-        <w:t xml:space="preserve">: total event precipitation (Psum), event Erosivity Index (EI30) </w:t>
+        <w:t>: total event precipitation (</w:t>
+      </w:r>
+      <w:proofErr w:type="spellStart"/>
+      <w:r>
+        <w:t>Psum</w:t>
+      </w:r>
+      <w:proofErr w:type="spellEnd"/>
+      <w:r>
+        <w:t xml:space="preserve">), event Erosivity Index (EI30) </w:t>
       </w:r>
       <w:r>
         <w:fldChar w:fldCharType="begin" w:fldLock="1"/>
@@ -5320,7 +5429,15 @@
         <w:fldChar w:fldCharType="end"/>
       </w:r>
       <w:r>
-        <w:t xml:space="preserve">, total event water discharge (Qsum), and maximum event water discharge (Qmax) </w:t>
+        <w:t>, total event water discharge (</w:t>
+      </w:r>
+      <w:proofErr w:type="spellStart"/>
+      <w:r>
+        <w:t>Qsum</w:t>
+      </w:r>
+      <w:proofErr w:type="spellEnd"/>
+      <w:r>
+        <w:t xml:space="preserve">), and maximum event water discharge (Qmax) </w:t>
       </w:r>
       <w:r>
         <w:fldChar w:fldCharType="begin" w:fldLock="1"/>
@@ -5354,7 +5471,15 @@
         <w:t>EV</w:t>
       </w:r>
       <w:r>
-        <w:t xml:space="preserve"> and the discharge metrics (Qsum and Qmax) were normalized by watershed area to compare different sized watersheds.</w:t>
+        <w:t xml:space="preserve"> and the discharge metrics (</w:t>
+      </w:r>
+      <w:proofErr w:type="spellStart"/>
+      <w:r>
+        <w:t>Qsum</w:t>
+      </w:r>
+      <w:proofErr w:type="spellEnd"/>
+      <w:r>
+        <w:t xml:space="preserve"> and Qmax) were normalized by watershed area to compare different sized watersheds.</w:t>
       </w:r>
     </w:p>
     <w:p>
@@ -5721,7 +5846,15 @@
       </w:r>
       <w:r>
         <w:lastRenderedPageBreak/>
-        <w:t>the study site due to the discontinuous field campaigns and failure of or damage to the turbidimeters during some months. Continuous records of P and Q were available for 2014, so the Psum-</w:t>
+        <w:t xml:space="preserve">the study site due to the discontinuous field campaigns and failure of or damage to the turbidimeters during some months. Continuous records of P and Q were available for 2014, so the </w:t>
+      </w:r>
+      <w:proofErr w:type="spellStart"/>
+      <w:r>
+        <w:t>Psum</w:t>
+      </w:r>
+      <w:proofErr w:type="spellEnd"/>
+      <w:r>
+        <w:t>-</w:t>
       </w:r>
       <w:r>
         <w:t>SSY</w:t>
@@ -5842,6 +5975,7 @@
       <w:r>
         <w:t xml:space="preserve"> from measured storms by the ratio of annual storm precipitation (</w:t>
       </w:r>
+      <w:proofErr w:type="spellStart"/>
       <w:r>
         <w:t>P</w:t>
       </w:r>
@@ -5851,6 +5985,7 @@
         </w:rPr>
         <w:t>sann</w:t>
       </w:r>
+      <w:proofErr w:type="spellEnd"/>
       <w:r>
         <w:t>) to the precipitation measured during storms where SSY</w:t>
       </w:r>
@@ -5863,6 +5998,7 @@
       <w:r>
         <w:t xml:space="preserve"> was measured (</w:t>
       </w:r>
+      <w:proofErr w:type="spellStart"/>
       <w:r>
         <w:t>P</w:t>
       </w:r>
@@ -5872,6 +6008,7 @@
         </w:rPr>
         <w:t>smeas</w:t>
       </w:r>
+      <w:proofErr w:type="spellEnd"/>
       <w:r>
         <w:t>):</w:t>
       </w:r>
@@ -6117,12 +6254,21 @@
                 <w:rFonts w:cs="Times"/>
               </w:rPr>
             </w:pPr>
+            <w:proofErr w:type="gramStart"/>
             <w:r>
               <w:rPr>
                 <w:rFonts w:cs="Times"/>
               </w:rPr>
-              <w:t xml:space="preserve">where </w:t>
-            </w:r>
+              <w:t>where</w:t>
+            </w:r>
+            <w:proofErr w:type="gramEnd"/>
+            <w:r>
+              <w:rPr>
+                <w:rFonts w:cs="Times"/>
+              </w:rPr>
+              <w:t xml:space="preserve"> </w:t>
+            </w:r>
+            <w:proofErr w:type="spellStart"/>
             <w:r>
               <w:rPr>
                 <w:rFonts w:cs="Times"/>
@@ -6138,6 +6284,7 @@
               </w:rPr>
               <w:t>ann</w:t>
             </w:r>
+            <w:proofErr w:type="spellEnd"/>
             <w:r>
               <w:rPr>
                 <w:rFonts w:cs="Times"/>
@@ -6156,6 +6303,7 @@
               </w:rPr>
               <w:t xml:space="preserve"> SSY from storms, </w:t>
             </w:r>
+            <w:proofErr w:type="spellStart"/>
             <w:r>
               <w:rPr>
                 <w:rFonts w:cs="Times"/>
@@ -6179,6 +6327,7 @@
               </w:rPr>
               <w:t>eas</w:t>
             </w:r>
+            <w:proofErr w:type="spellEnd"/>
             <w:r>
               <w:rPr>
                 <w:rFonts w:cs="Times"/>
@@ -6221,6 +6370,7 @@
               </w:rPr>
               <w:t xml:space="preserve">), </w:t>
             </w:r>
+            <w:proofErr w:type="spellStart"/>
             <w:r>
               <w:t>P</w:t>
             </w:r>
@@ -6236,12 +6386,14 @@
               </w:rPr>
               <w:t>meas</w:t>
             </w:r>
+            <w:proofErr w:type="spellEnd"/>
             <w:r>
               <w:rPr>
                 <w:rFonts w:cs="Times"/>
               </w:rPr>
               <w:t xml:space="preserve"> is precipitation measured during the sampled storms, and </w:t>
             </w:r>
+            <w:proofErr w:type="spellStart"/>
             <w:r>
               <w:t>P</w:t>
             </w:r>
@@ -6257,6 +6409,7 @@
               </w:rPr>
               <w:t>ann</w:t>
             </w:r>
+            <w:proofErr w:type="spellEnd"/>
             <w:r>
               <w:rPr>
                 <w:rFonts w:cs="Times"/>
@@ -6400,7 +6553,15 @@
     </w:p>
     <w:p>
       <w:r>
-        <w:t>Annual precipitation measured at RG1, with gaps filled with data from Wx, was 3,502 mm, 3,529 mm, and 3,709 mm in 2012, 2013, and 2014, respectively, which a</w:t>
+        <w:t xml:space="preserve">Annual precipitation measured at RG1, with gaps filled with data from </w:t>
+      </w:r>
+      <w:proofErr w:type="spellStart"/>
+      <w:r>
+        <w:t>Wx</w:t>
+      </w:r>
+      <w:proofErr w:type="spellEnd"/>
+      <w:r>
+        <w:t>, was 3,502 mm, 3,529 mm, and 3,709 mm in 2012, 2013, and 2014, respectively, which a</w:t>
       </w:r>
       <w:r>
         <w:t>verages</w:t>
@@ -6427,7 +6588,15 @@
         <w:fldChar w:fldCharType="end"/>
       </w:r>
       <w:r>
-        <w:t xml:space="preserve">. No difference in measured P was found between RG1 and Wx, or between RG1 and RG2, so P was assumed to be homogenous over the watershed for all analyses. Rain gauges could only be placed as high as ~300 m (RG2), though the highest point in the watershed is ~600 m. Long-term rain gage records show a strong precipitation gradient with increasing elevation, with average precipitation of 3,000-4,000 mm on the lowlands, increasing to more than 6,350 mm at high elevations (&gt;400 m.a.s.l.) </w:t>
+        <w:t xml:space="preserve">. No difference in measured P was found between RG1 and </w:t>
+      </w:r>
+      <w:proofErr w:type="spellStart"/>
+      <w:r>
+        <w:t>Wx</w:t>
+      </w:r>
+      <w:proofErr w:type="spellEnd"/>
+      <w:r>
+        <w:t xml:space="preserve">, or between RG1 and RG2, so P was assumed to be homogenous over the watershed for all analyses. Rain gauges could only be placed as high as ~300 m (RG2), though the highest point in the watershed is ~600 m. Long-term rain gage records show a strong precipitation gradient with increasing elevation, with average precipitation of 3,000-4,000 mm on the lowlands, increasing to more than 6,350 mm at high elevations (&gt;400 m.a.s.l.) </w:t>
       </w:r>
       <w:r>
         <w:fldChar w:fldCharType="begin" w:fldLock="1"/>
@@ -6979,6 +7148,7 @@
       <w:r>
         <w:t xml:space="preserve"> (=18.8 tons/km²) and </w:t>
       </w:r>
+      <w:proofErr w:type="spellStart"/>
       <w:r>
         <w:t>sSSY</w:t>
       </w:r>
@@ -6994,6 +7164,7 @@
         </w:rPr>
         <w:t>OWER</w:t>
       </w:r>
+      <w:proofErr w:type="spellEnd"/>
       <w:r>
         <w:t xml:space="preserve"> (Equation 4</w:t>
       </w:r>
@@ -7102,7 +7273,15 @@
         <w:t>TOTAL</w:t>
       </w:r>
       <w:r>
-        <w:t>. sSSY from disturbed areas in the LOWER subwatershed was 1,095 tons/km², or 58x the sSSY of undisturbed forest.</w:t>
+        <w:t xml:space="preserve">. </w:t>
+      </w:r>
+      <w:proofErr w:type="gramStart"/>
+      <w:r>
+        <w:t>sSSY</w:t>
+      </w:r>
+      <w:proofErr w:type="gramEnd"/>
+      <w:r>
+        <w:t xml:space="preserve"> from disturbed areas in the LOWER subwatershed was 1,095 tons/km², or 58x the sSSY of undisturbed forest.</w:t>
       </w:r>
     </w:p>
     <w:p>
@@ -7221,7 +7400,15 @@
         <w:t>TOTAL</w:t>
       </w:r>
       <w:r>
-        <w:t xml:space="preserve"> was 46 tons with an average of 29% from the UPPER subwatershed, 36% from the LOWER_QUARRY subwatershed, and 35% from the LOWER_VILLAGE subwatershed. sSSY from the UPPER, LOWER_QUARRY, and LOWER_VILLAGE subwatersheds, and the TOTAL watershed was 15, 61, 27, and 26 tons/km², respectively. The results from the smaller sample of storms in Table 4, show a slightly lower increase in SSY from the TOTAL watershed, 1.7x, but show the sSSY has increased by 4.08x in the LOWER_QUARRY subwatershed and 1.8x in the LOWER_VILLAGE subwatershed.</w:t>
+        <w:t xml:space="preserve"> was 46 tons with an average of 29% from the UPPER subwatershed, 36% from the LOWER_QUARRY subwatershed, and 35% from the LOWER_VILLAGE subwatershed. </w:t>
+      </w:r>
+      <w:proofErr w:type="gramStart"/>
+      <w:r>
+        <w:t>sSSY</w:t>
+      </w:r>
+      <w:proofErr w:type="gramEnd"/>
+      <w:r>
+        <w:t xml:space="preserve"> from the UPPER, LOWER_QUARRY, and LOWER_VILLAGE subwatersheds, and the TOTAL watershed was 15, 61, 27, and 26 tons/km², respectively. The results from the smaller sample of storms in Table 4, show a slightly lower increase in SSY from the TOTAL watershed, 1.7x, but show the sSSY has increased by 4.08x in the LOWER_QUARRY subwatershed and 1.8x in the LOWER_VILLAGE subwatershed.</w:t>
       </w:r>
     </w:p>
     <w:p>
@@ -7325,6 +7512,7 @@
       <w:r>
         <w:t xml:space="preserve">. Bare land in the LOWER_QUARRY subwatershed significantly increased </w:t>
       </w:r>
+      <w:proofErr w:type="spellStart"/>
       <w:r>
         <w:t>sSSY</w:t>
       </w:r>
@@ -7334,8 +7522,13 @@
         </w:rPr>
         <w:t>LOWER_QUARRY</w:t>
       </w:r>
-      <w:r>
-        <w:t xml:space="preserve"> and s</w:t>
+      <w:proofErr w:type="spellEnd"/>
+      <w:r>
+        <w:t xml:space="preserve"> and </w:t>
+      </w:r>
+      <w:proofErr w:type="spellStart"/>
+      <w:r>
+        <w:t>s</w:t>
       </w:r>
       <w:r>
         <w:t>SSY</w:t>
@@ -7346,6 +7539,7 @@
         </w:rPr>
         <w:t>TOTAL</w:t>
       </w:r>
+      <w:proofErr w:type="spellEnd"/>
       <w:r>
         <w:t>, and contributed the majority of SSY from disturbed areas in Faga'alu watershed. sSSY from disturbed areas in the UPPER</w:t>
       </w:r>
@@ -7432,8 +7626,13 @@
       </w:r>
     </w:p>
     <w:p>
-      <w:r>
-        <w:t xml:space="preserve">Qsum was the best predictor of </w:t>
+      <w:proofErr w:type="spellStart"/>
+      <w:r>
+        <w:t>Qsum</w:t>
+      </w:r>
+      <w:proofErr w:type="spellEnd"/>
+      <w:r>
+        <w:t xml:space="preserve"> was the best predictor of </w:t>
       </w:r>
       <w:r>
         <w:t>SSY</w:t>
@@ -7445,7 +7644,15 @@
         <w:t>EV</w:t>
       </w:r>
       <w:r>
-        <w:t xml:space="preserve"> for the UPPER watershed, and Psum was the best predictor for the TOTAL watershed</w:t>
+        <w:t xml:space="preserve"> for the UPPER watershed, and </w:t>
+      </w:r>
+      <w:proofErr w:type="spellStart"/>
+      <w:r>
+        <w:t>Psum</w:t>
+      </w:r>
+      <w:proofErr w:type="spellEnd"/>
+      <w:r>
+        <w:t xml:space="preserve"> was the best predictor for the TOTAL watershed</w:t>
       </w:r>
       <w:r>
         <w:t>, though Qmax was nearly as good a predictor for both watersheds</w:t>
@@ -7463,7 +7670,15 @@
         <w:t>EV</w:t>
       </w:r>
       <w:r>
-        <w:t xml:space="preserve"> is calculated from Q so it is expected that Qsum should </w:t>
+        <w:t xml:space="preserve"> is calculated from Q so it is expected that </w:t>
+      </w:r>
+      <w:proofErr w:type="spellStart"/>
+      <w:r>
+        <w:t>Qsum</w:t>
+      </w:r>
+      <w:proofErr w:type="spellEnd"/>
+      <w:r>
+        <w:t xml:space="preserve"> should </w:t>
       </w:r>
       <w:r>
         <w:t>correlate closely with SSY</w:t>
@@ -7502,11 +7717,27 @@
         <w:fldChar w:fldCharType="end"/>
       </w:r>
       <w:r>
-        <w:t xml:space="preserve">. Indeed the Qsum model </w:t>
+        <w:t xml:space="preserve">. Indeed the </w:t>
+      </w:r>
+      <w:proofErr w:type="spellStart"/>
+      <w:r>
+        <w:t>Qsum</w:t>
+      </w:r>
+      <w:proofErr w:type="spellEnd"/>
+      <w:r>
+        <w:t xml:space="preserve"> model </w:t>
       </w:r>
       <w:r>
         <w:lastRenderedPageBreak/>
-        <w:t xml:space="preserve">for the UPPER watershed showed the highest coefficient of determination (r²), lowest RMSE, and highest Pearson and Spearman correlation coefficients (Table 6). Psum showed an equally high r² and a lower RMSE, but only for the TOTAL subwatershed. This suggests that sediment production is more related to discharge processes in the UPPER subwatershed, and more related to precipitation processes in the LOWER subwatershed. </w:t>
+        <w:t xml:space="preserve">for the UPPER watershed showed the highest coefficient of determination (r²), lowest RMSE, and highest Pearson and Spearman correlation coefficients (Table 6). </w:t>
+      </w:r>
+      <w:proofErr w:type="spellStart"/>
+      <w:r>
+        <w:t>Psum</w:t>
+      </w:r>
+      <w:proofErr w:type="spellEnd"/>
+      <w:r>
+        <w:t xml:space="preserve"> showed an equally high r² and a lower RMSE, but only for the TOTAL subwatershed. This suggests that sediment production is more related to discharge processes in the UPPER subwatershed, and more related to precipitation processes in the LOWER subwatershed. </w:t>
       </w:r>
       <w:r>
         <w:t>D</w:t>
@@ -7524,7 +7755,23 @@
         <w:t>EV</w:t>
       </w:r>
       <w:r>
-        <w:t xml:space="preserve"> in the TOTAL watershed, suggesting discharge metrics are good predictors in both disturbed and undisturbed watersheds. Qmax was not the best predictor in either watershed, but performed well in both watersheds, with similar correlation statistics to both Qsum and Psum models. Most of the scatter in the Qmax-</w:t>
+        <w:t xml:space="preserve"> in the TOTAL watershed, suggesting discharge metrics are good predictors in both disturbed and undisturbed watersheds. Qmax was not the best predictor in either watershed, but performed well in both watersheds, with similar correlation statistics to both </w:t>
+      </w:r>
+      <w:proofErr w:type="spellStart"/>
+      <w:r>
+        <w:t>Qsum</w:t>
+      </w:r>
+      <w:proofErr w:type="spellEnd"/>
+      <w:r>
+        <w:t xml:space="preserve"> and </w:t>
+      </w:r>
+      <w:proofErr w:type="spellStart"/>
+      <w:r>
+        <w:t>Psum</w:t>
+      </w:r>
+      <w:proofErr w:type="spellEnd"/>
+      <w:r>
+        <w:t xml:space="preserve"> models. Most of the scatter in the Qmax-</w:t>
       </w:r>
       <w:r>
         <w:t>SSY</w:t>
@@ -7612,7 +7859,15 @@
         <w:t xml:space="preserve">) </w:t>
       </w:r>
       <w:r>
-        <w:t>were significantly different (p&lt;0.01), but only the Qsum-</w:t>
+        <w:t xml:space="preserve">were significantly different (p&lt;0.01), but only the </w:t>
+      </w:r>
+      <w:proofErr w:type="spellStart"/>
+      <w:r>
+        <w:t>Qsum</w:t>
+      </w:r>
+      <w:proofErr w:type="spellEnd"/>
+      <w:r>
+        <w:t>-</w:t>
       </w:r>
       <w:r>
         <w:t>SSY</w:t>
@@ -7639,7 +7894,15 @@
         <w:t>)</w:t>
       </w:r>
       <w:r>
-        <w:t>. The Qsum-</w:t>
+        <w:t xml:space="preserve">. The </w:t>
+      </w:r>
+      <w:proofErr w:type="spellStart"/>
+      <w:r>
+        <w:t>Qsum</w:t>
+      </w:r>
+      <w:proofErr w:type="spellEnd"/>
+      <w:r>
+        <w:t>-</w:t>
       </w:r>
       <w:r>
         <w:t>SSY</w:t>
@@ -7663,7 +7926,23 @@
         <w:t>EV</w:t>
       </w:r>
       <w:r>
-        <w:t xml:space="preserve"> from the UPPER and TOTAL watersheds converge at higher Qsum values. Conversely, the Psum- and Qmax-</w:t>
+        <w:t xml:space="preserve"> from the UPPER and TOTAL watersheds converge at higher </w:t>
+      </w:r>
+      <w:proofErr w:type="spellStart"/>
+      <w:r>
+        <w:t>Qsum</w:t>
+      </w:r>
+      <w:proofErr w:type="spellEnd"/>
+      <w:r>
+        <w:t xml:space="preserve"> values. Conversely, the </w:t>
+      </w:r>
+      <w:proofErr w:type="spellStart"/>
+      <w:r>
+        <w:t>Psum</w:t>
+      </w:r>
+      <w:proofErr w:type="spellEnd"/>
+      <w:r>
+        <w:t>- and Qmax-</w:t>
       </w:r>
       <w:r>
         <w:t>SSY</w:t>
@@ -7710,7 +7989,15 @@
         <w:t xml:space="preserve"> from the human-disturbed watershed decreases with storm size</w:t>
       </w:r>
       <w:r>
-        <w:t xml:space="preserve"> in the Qsum-SSY</w:t>
+        <w:t xml:space="preserve"> in the </w:t>
+      </w:r>
+      <w:proofErr w:type="spellStart"/>
+      <w:r>
+        <w:t>Qsum</w:t>
+      </w:r>
+      <w:proofErr w:type="spellEnd"/>
+      <w:r>
+        <w:t>-SSY</w:t>
       </w:r>
       <w:r>
         <w:rPr>
@@ -7722,7 +8009,15 @@
         <w:t xml:space="preserve"> model</w:t>
       </w:r>
       <w:r>
-        <w:t>, but the Psum- and Qmax-SSY</w:t>
+        <w:t xml:space="preserve">, but the </w:t>
+      </w:r>
+      <w:proofErr w:type="spellStart"/>
+      <w:r>
+        <w:t>Psum</w:t>
+      </w:r>
+      <w:proofErr w:type="spellEnd"/>
+      <w:r>
+        <w:t>- and Qmax-SSY</w:t>
       </w:r>
       <w:r>
         <w:rPr>
@@ -7812,7 +8107,15 @@
         <w:t>,</w:t>
       </w:r>
       <w:r>
-        <w:t xml:space="preserve"> as predicted by Psum-SSY</w:t>
+        <w:t xml:space="preserve"> as predicted by </w:t>
+      </w:r>
+      <w:proofErr w:type="spellStart"/>
+      <w:r>
+        <w:t>Psum</w:t>
+      </w:r>
+      <w:proofErr w:type="spellEnd"/>
+      <w:r>
+        <w:t>-SSY</w:t>
       </w:r>
       <w:r>
         <w:rPr>
@@ -7858,7 +8161,15 @@
         <w:t xml:space="preserve"> (Table 7).</w:t>
       </w:r>
       <w:r>
-        <w:t xml:space="preserve"> The large difference in sSSY between the two methods was due to higher scatter about the Psum-SSY</w:t>
+        <w:t xml:space="preserve"> The large difference in sSSY between the two methods was due to higher scatter about the </w:t>
+      </w:r>
+      <w:proofErr w:type="spellStart"/>
+      <w:r>
+        <w:t>Psum</w:t>
+      </w:r>
+      <w:proofErr w:type="spellEnd"/>
+      <w:r>
+        <w:t>-SSY</w:t>
       </w:r>
       <w:r>
         <w:rPr>
@@ -7884,7 +8195,15 @@
     </w:p>
     <w:p>
       <w:r>
-        <w:t>In order to compare with SSY estimated from the Psum-SSY</w:t>
+        <w:t xml:space="preserve">In order to compare with SSY estimated from the </w:t>
+      </w:r>
+      <w:proofErr w:type="spellStart"/>
+      <w:r>
+        <w:t>Psum</w:t>
+      </w:r>
+      <w:proofErr w:type="spellEnd"/>
+      <w:r>
+        <w:t>-SSY</w:t>
       </w:r>
       <w:r>
         <w:rPr>
@@ -7940,6 +8259,7 @@
       <w:r>
         <w:t xml:space="preserve"> data were only available for a single site; b) only events where data was available for both UPPER (FG1) and TOTAL (FG3) and c) only events where data was available for UPPER (FG1), LOWER_QUARRY (FG2), and TOTAL (FG3). Including all storms (method a) will provide the best estimate at a given location, while b) and c) allow more direct comparison of different subwatersheds. Continuous records of Q and precipitation in 2014 showed annual storm precipitation (</w:t>
       </w:r>
+      <w:proofErr w:type="spellStart"/>
       <w:r>
         <w:t>P</w:t>
       </w:r>
@@ -7949,6 +8269,7 @@
         </w:rPr>
         <w:t>sann</w:t>
       </w:r>
+      <w:proofErr w:type="spellEnd"/>
       <w:r>
         <w:t>) was 2,770 mm, representing 69% of total annual precipitation (3,709 mm). All storms with measured SSY</w:t>
       </w:r>
@@ -7967,6 +8288,7 @@
       <w:r>
         <w:t>3,457 mm of precipitation (</w:t>
       </w:r>
+      <w:proofErr w:type="spellStart"/>
       <w:r>
         <w:t>P</w:t>
       </w:r>
@@ -7976,9 +8298,11 @@
         </w:rPr>
         <w:t>smeas</w:t>
       </w:r>
+      <w:proofErr w:type="spellEnd"/>
       <w:r>
         <w:t xml:space="preserve">), or 125% of </w:t>
       </w:r>
+      <w:proofErr w:type="spellStart"/>
       <w:r>
         <w:t>P</w:t>
       </w:r>
@@ -7988,6 +8312,7 @@
         </w:rPr>
         <w:t>sann</w:t>
       </w:r>
+      <w:proofErr w:type="spellEnd"/>
       <w:r>
         <w:t>, so estimated annual SSY from the UP</w:t>
       </w:r>
@@ -8032,6 +8357,7 @@
       <w:r>
         <w:t xml:space="preserve"> </w:t>
       </w:r>
+      <w:proofErr w:type="spellStart"/>
       <w:r>
         <w:t>P</w:t>
       </w:r>
@@ -8047,9 +8373,11 @@
         </w:rPr>
         <w:t>meas</w:t>
       </w:r>
+      <w:proofErr w:type="spellEnd"/>
       <w:r>
         <w:t xml:space="preserve"> was 1,004 mm, or 36% of </w:t>
       </w:r>
+      <w:proofErr w:type="spellStart"/>
       <w:r>
         <w:t>P</w:t>
       </w:r>
@@ -8065,6 +8393,7 @@
         </w:rPr>
         <w:t>ann</w:t>
       </w:r>
+      <w:proofErr w:type="spellEnd"/>
       <w:r>
         <w:t>. From</w:t>
       </w:r>
@@ -8176,6 +8505,7 @@
       <w:r>
         <w:t xml:space="preserve"> </w:t>
       </w:r>
+      <w:proofErr w:type="spellStart"/>
       <w:r>
         <w:t>P</w:t>
       </w:r>
@@ -8191,9 +8521,11 @@
         </w:rPr>
         <w:t>meas</w:t>
       </w:r>
+      <w:proofErr w:type="spellEnd"/>
       <w:r>
         <w:t xml:space="preserve"> was 299 mm, or 11% of </w:t>
       </w:r>
+      <w:proofErr w:type="spellStart"/>
       <w:r>
         <w:t>P</w:t>
       </w:r>
@@ -8209,6 +8541,7 @@
         </w:rPr>
         <w:t>ann</w:t>
       </w:r>
+      <w:proofErr w:type="spellEnd"/>
       <w:r>
         <w:t xml:space="preserve">. </w:t>
       </w:r>
@@ -8338,7 +8671,23 @@
         <w:t xml:space="preserve"> </w:t>
       </w:r>
       <w:r>
-        <w:t>The accuracy of the Psum model was compromised by significant scatter for large events, while the Qsum model had significantly less scatt</w:t>
+        <w:t xml:space="preserve">The accuracy of the </w:t>
+      </w:r>
+      <w:proofErr w:type="spellStart"/>
+      <w:r>
+        <w:t>Psum</w:t>
+      </w:r>
+      <w:proofErr w:type="spellEnd"/>
+      <w:r>
+        <w:t xml:space="preserve"> model was compromised by significant scatter for large events, while the </w:t>
+      </w:r>
+      <w:proofErr w:type="spellStart"/>
+      <w:r>
+        <w:t>Qsum</w:t>
+      </w:r>
+      <w:proofErr w:type="spellEnd"/>
+      <w:r>
+        <w:t xml:space="preserve"> model had significantly less scatt</w:t>
       </w:r>
       <w:r>
         <w:t>er for large events</w:t>
@@ -8723,6 +9072,7 @@
       <w:r>
         <w:t xml:space="preserve"> (</w:t>
       </w:r>
+      <w:proofErr w:type="spellStart"/>
       <w:r>
         <w:fldChar w:fldCharType="begin" w:fldLock="1"/>
       </w:r>
@@ -8738,6 +9088,7 @@
         </w:rPr>
         <w:t>Rankl</w:t>
       </w:r>
+      <w:proofErr w:type="spellEnd"/>
       <w:r>
         <w:rPr>
           <w:noProof/>
@@ -9253,7 +9604,15 @@
       </w:r>
       <w:ins w:id="50" w:author="Alex Messina" w:date="2015-12-14T10:08:00Z">
         <w:r>
-          <w:t xml:space="preserve"> Qsum and Qma</w:t>
+          <w:t xml:space="preserve"> </w:t>
+        </w:r>
+        <w:proofErr w:type="spellStart"/>
+        <w:r>
+          <w:t>Qsum</w:t>
+        </w:r>
+        <w:proofErr w:type="spellEnd"/>
+        <w:r>
+          <w:t xml:space="preserve"> and Qma</w:t>
         </w:r>
       </w:ins>
       <w:ins w:id="51" w:author="Alex Messina" w:date="2015-12-14T10:09:00Z">
@@ -9289,7 +9648,23 @@
       </w:moveTo>
       <w:moveToRangeEnd w:id="53"/>
       <w:r>
-        <w:t xml:space="preserve">. While Qsum and Psum had higher correlations in individual watersheds, Qmax was a good predictor of </w:t>
+        <w:t xml:space="preserve">. While </w:t>
+      </w:r>
+      <w:proofErr w:type="spellStart"/>
+      <w:r>
+        <w:t>Qsum</w:t>
+      </w:r>
+      <w:proofErr w:type="spellEnd"/>
+      <w:r>
+        <w:t xml:space="preserve"> and </w:t>
+      </w:r>
+      <w:proofErr w:type="spellStart"/>
+      <w:r>
+        <w:t>Psum</w:t>
+      </w:r>
+      <w:proofErr w:type="spellEnd"/>
+      <w:r>
+        <w:t xml:space="preserve"> had higher correlations in individual watersheds, Qmax was a good predictor of </w:t>
       </w:r>
       <w:r>
         <w:t>SSY</w:t>
@@ -9484,7 +9859,15 @@
         <w:t>.</w:t>
       </w:r>
       <w:r>
-        <w:t xml:space="preserve"> sSSY from the forested UPPER Faga'alu subwatershed </w:t>
+        <w:t xml:space="preserve"> </w:t>
+      </w:r>
+      <w:proofErr w:type="gramStart"/>
+      <w:r>
+        <w:t>sSSY</w:t>
+      </w:r>
+      <w:proofErr w:type="gramEnd"/>
+      <w:r>
+        <w:t xml:space="preserve"> from the forested UPPER Faga'alu subwatershed </w:t>
       </w:r>
       <w:r>
         <w:t>(45-68 tons/km²/y</w:t>
@@ -10460,6 +10843,8 @@
       <w:pPr>
         <w:pStyle w:val="Heading2"/>
       </w:pPr>
+      <w:bookmarkStart w:id="58" w:name="_GoBack"/>
+      <w:bookmarkEnd w:id="58"/>
       <w:r>
         <w:lastRenderedPageBreak/>
         <w:t>Acknowledgements</w:t>
@@ -12097,12 +12482,12 @@
         <w:lastRenderedPageBreak/>
         <w:t xml:space="preserve">APPENDIX </w:t>
       </w:r>
-      <w:ins w:id="58" w:author="Alex Messina" w:date="2015-12-14T09:02:00Z">
+      <w:ins w:id="59" w:author="Alex Messina" w:date="2015-12-14T09:02:00Z">
         <w:r>
           <w:t>A</w:t>
         </w:r>
       </w:ins>
-      <w:del w:id="59" w:author="Alex Messina" w:date="2015-12-14T09:02:00Z">
+      <w:del w:id="60" w:author="Alex Messina" w:date="2015-12-14T09:02:00Z">
         <w:r>
           <w:delText>1</w:delText>
         </w:r>
@@ -12265,12 +12650,12 @@
       <w:r>
         <w:t xml:space="preserve">APPENDIX </w:t>
       </w:r>
-      <w:ins w:id="60" w:author="Alex Messina" w:date="2015-12-14T09:02:00Z">
+      <w:ins w:id="61" w:author="Alex Messina" w:date="2015-12-14T09:02:00Z">
         <w:r>
           <w:t>B</w:t>
         </w:r>
       </w:ins>
-      <w:del w:id="61" w:author="Alex Messina" w:date="2015-12-14T09:02:00Z">
+      <w:del w:id="62" w:author="Alex Messina" w:date="2015-12-14T09:02:00Z">
         <w:r>
           <w:delText>2</w:delText>
         </w:r>
@@ -12295,12 +12680,12 @@
       <w:r>
         <w:t xml:space="preserve"> (Figure </w:t>
       </w:r>
-      <w:del w:id="62" w:author="Alex Messina" w:date="2015-12-14T09:08:00Z">
+      <w:del w:id="63" w:author="Alex Messina" w:date="2015-12-14T09:08:00Z">
         <w:r>
           <w:delText>A2</w:delText>
         </w:r>
       </w:del>
-      <w:ins w:id="63" w:author="Alex Messina" w:date="2015-12-14T09:08:00Z">
+      <w:ins w:id="64" w:author="Alex Messina" w:date="2015-12-14T09:08:00Z">
         <w:r>
           <w:t>B</w:t>
         </w:r>
@@ -12320,12 +12705,12 @@
       <w:r>
         <w:t xml:space="preserve"> (Figure </w:t>
       </w:r>
-      <w:del w:id="64" w:author="Alex Messina" w:date="2015-12-14T09:08:00Z">
+      <w:del w:id="65" w:author="Alex Messina" w:date="2015-12-14T09:08:00Z">
         <w:r>
           <w:delText>A2</w:delText>
         </w:r>
       </w:del>
-      <w:ins w:id="65" w:author="Alex Messina" w:date="2015-12-14T09:08:00Z">
+      <w:ins w:id="66" w:author="Alex Messina" w:date="2015-12-14T09:08:00Z">
         <w:r>
           <w:t>B</w:t>
         </w:r>
@@ -12361,12 +12746,12 @@
         <w:lastRenderedPageBreak/>
         <w:t xml:space="preserve">stormflow conditions (Figures </w:t>
       </w:r>
-      <w:del w:id="66" w:author="Alex Messina" w:date="2015-12-14T09:09:00Z">
+      <w:del w:id="67" w:author="Alex Messina" w:date="2015-12-14T09:09:00Z">
         <w:r>
           <w:delText>A2</w:delText>
         </w:r>
       </w:del>
-      <w:ins w:id="67" w:author="Alex Messina" w:date="2015-12-14T09:09:00Z">
+      <w:ins w:id="68" w:author="Alex Messina" w:date="2015-12-14T09:09:00Z">
         <w:r>
           <w:t>B</w:t>
         </w:r>
@@ -12377,12 +12762,12 @@
       <w:r>
         <w:t xml:space="preserve">3 and </w:t>
       </w:r>
-      <w:del w:id="68" w:author="Alex Messina" w:date="2015-12-14T09:09:00Z">
+      <w:del w:id="69" w:author="Alex Messina" w:date="2015-12-14T09:09:00Z">
         <w:r>
           <w:delText>A2</w:delText>
         </w:r>
       </w:del>
-      <w:ins w:id="69" w:author="Alex Messina" w:date="2015-12-14T09:09:00Z">
+      <w:ins w:id="70" w:author="Alex Messina" w:date="2015-12-14T09:09:00Z">
         <w:r>
           <w:t>B</w:t>
         </w:r>
@@ -12391,7 +12776,23 @@
         <w:t>.</w:t>
       </w:r>
       <w:r>
-        <w:t xml:space="preserve">4). Stream stage was measured with non-vented pressure transducers (PT) (Solinst Levelogger or Onset HOBO Water Level Logger) installed in stilling wells at FG1 and FG3. Barometric pressure data collected at Wx were used to calculate stage from the pressure data recorded by the PT. Data gaps in barometric pressure from Wx were filled by data from stations at Pago Pago Harbor (NSTP6) and NOAA Climate Observatory at Tula (TULA) (Figure 1). Priority was given to the station closest to the watershed with valid barometric pressure data. Barometric data were highly correlated and the data source made little (&lt;1cm) difference in the resulting water level. Q was measured in the field by the area-velocity method (AV) using a Marsh-McBirney flowmeter to measure flow velocity and channel surveys measure cross-sectional area </w:t>
+        <w:t xml:space="preserve">4). Stream stage was measured with non-vented pressure transducers (PT) (Solinst Levelogger or Onset HOBO Water Level Logger) installed in stilling wells at FG1 and FG3. Barometric pressure data collected at </w:t>
+      </w:r>
+      <w:proofErr w:type="spellStart"/>
+      <w:r>
+        <w:t>Wx</w:t>
+      </w:r>
+      <w:proofErr w:type="spellEnd"/>
+      <w:r>
+        <w:t xml:space="preserve"> were used to calculate stage from the pressure data recorded by the PT. Data gaps in barometric pressure from </w:t>
+      </w:r>
+      <w:proofErr w:type="spellStart"/>
+      <w:r>
+        <w:t>Wx</w:t>
+      </w:r>
+      <w:proofErr w:type="spellEnd"/>
+      <w:r>
+        <w:t xml:space="preserve"> were filled by data from stations at Pago Pago Harbor (NSTP6) and NOAA Climate Observatory at Tula (TULA) (Figure 1). Priority was given to the station closest to the watershed with valid barometric pressure data. Barometric data were highly correlated and the data source made little (&lt;1cm) difference in the resulting water level. Q was measured in the field by the area-velocity method (AV) using a Marsh-McBirney flowmeter to measure flow velocity and channel surveys measure cross-sectional area </w:t>
       </w:r>
       <w:r>
         <w:fldChar w:fldCharType="begin" w:fldLock="1"/>
@@ -12419,7 +12820,7 @@
       <w:r>
         <w:t xml:space="preserve">AV-Q measurements could not be made at high stages at FG1 and FG3 for safety reasons, so stage-Q relationships were constructed to estimate a continuous record of Q. At FG3, the channel is rectangular with stabilized rip-rap on the banks and bed (Figure </w:t>
       </w:r>
-      <w:del w:id="70" w:author="Alex Messina" w:date="2015-12-14T09:09:00Z">
+      <w:del w:id="71" w:author="Alex Messina" w:date="2015-12-14T09:09:00Z">
         <w:r>
           <w:delText>A</w:delText>
         </w:r>
@@ -12427,7 +12828,7 @@
           <w:delText>2</w:delText>
         </w:r>
       </w:del>
-      <w:ins w:id="71" w:author="Alex Messina" w:date="2015-12-14T09:09:00Z">
+      <w:ins w:id="72" w:author="Alex Messina" w:date="2015-12-14T09:09:00Z">
         <w:r>
           <w:t>B</w:t>
         </w:r>
@@ -12441,12 +12842,12 @@
       <w:r>
         <w:t xml:space="preserve">). Recorded stage varied from 4 to 147 cm. AV-Q measurements (n= 14) were made from 30 to 1,558.0 L/sec, covering a range of stages from 6 to 39 cm. The highest recorded stage was much higher than the highest stage with measured Q so the rating could not be extrapolated by a power law. Stream conditions at FG3 fit the assumption for Manning's equation, so the stage-Q rating at FG3 was created using Manning's equation, calibrating Manning's n (0.067) to the Q measurements (Figure </w:t>
       </w:r>
-      <w:del w:id="72" w:author="Alex Messina" w:date="2015-12-14T09:09:00Z">
+      <w:del w:id="73" w:author="Alex Messina" w:date="2015-12-14T09:09:00Z">
         <w:r>
           <w:delText>A2</w:delText>
         </w:r>
       </w:del>
-      <w:ins w:id="73" w:author="Alex Messina" w:date="2015-12-14T09:09:00Z">
+      <w:ins w:id="74" w:author="Alex Messina" w:date="2015-12-14T09:09:00Z">
         <w:r>
           <w:t>B</w:t>
         </w:r>
@@ -12462,7 +12863,7 @@
       <w:r>
         <w:t xml:space="preserve">At FG1, the flow control structure is a masonry ogee spillway crest of a defunct stream capture. The structure is a rectangular channel 43 cm deep that transitions abruptly to gently sloping banks, causing an abrupt change in the stage-Q relationship (Figure </w:t>
       </w:r>
-      <w:del w:id="74" w:author="Alex Messina" w:date="2015-12-14T09:09:00Z">
+      <w:del w:id="75" w:author="Alex Messina" w:date="2015-12-14T09:09:00Z">
         <w:r>
           <w:delText>A</w:delText>
         </w:r>
@@ -12470,7 +12871,7 @@
           <w:delText>2</w:delText>
         </w:r>
       </w:del>
-      <w:ins w:id="75" w:author="Alex Messina" w:date="2015-12-14T09:09:00Z">
+      <w:ins w:id="76" w:author="Alex Messina" w:date="2015-12-14T09:09:00Z">
         <w:r>
           <w:t>B</w:t>
         </w:r>
@@ -12509,12 +12910,12 @@
       <w:r>
         <w:t xml:space="preserve">. The surveyed geometry of the upstream channel and flow structure at FG1 were input to HEC-RAS, and the HEC-RAS model was calibrated to the Q measurements (Figure </w:t>
       </w:r>
-      <w:del w:id="76" w:author="Alex Messina" w:date="2015-12-14T09:09:00Z">
+      <w:del w:id="77" w:author="Alex Messina" w:date="2015-12-14T09:09:00Z">
         <w:r>
           <w:delText>A2</w:delText>
         </w:r>
       </w:del>
-      <w:ins w:id="77" w:author="Alex Messina" w:date="2015-12-14T09:09:00Z">
+      <w:ins w:id="78" w:author="Alex Messina" w:date="2015-12-14T09:09:00Z">
         <w:r>
           <w:t>B</w:t>
         </w:r>
@@ -12525,12 +12926,12 @@
       <w:r>
         <w:t xml:space="preserve">4). While a power function fit Q measurements better than HEC-RAS for low flow, HEC-RAS fit better for Q above the storm threshold used in analyses of SSY (Figure </w:t>
       </w:r>
-      <w:del w:id="78" w:author="Alex Messina" w:date="2015-12-14T09:09:00Z">
+      <w:del w:id="79" w:author="Alex Messina" w:date="2015-12-14T09:09:00Z">
         <w:r>
           <w:delText>A2</w:delText>
         </w:r>
       </w:del>
-      <w:ins w:id="79" w:author="Alex Messina" w:date="2015-12-14T09:09:00Z">
+      <w:ins w:id="80" w:author="Alex Messina" w:date="2015-12-14T09:09:00Z">
         <w:r>
           <w:t>B</w:t>
         </w:r>
@@ -12549,12 +12950,12 @@
       <w:r>
         <w:t xml:space="preserve">APPENDIX </w:t>
       </w:r>
-      <w:ins w:id="80" w:author="Alex Messina" w:date="2015-12-14T09:02:00Z">
+      <w:ins w:id="81" w:author="Alex Messina" w:date="2015-12-14T09:02:00Z">
         <w:r>
           <w:t>C</w:t>
         </w:r>
       </w:ins>
-      <w:del w:id="81" w:author="Alex Messina" w:date="2015-12-14T09:02:00Z">
+      <w:del w:id="82" w:author="Alex Messina" w:date="2015-12-14T09:02:00Z">
         <w:r>
           <w:delText>3</w:delText>
         </w:r>
@@ -12570,12 +12971,12 @@
       <w:r>
         <w:t xml:space="preserve">Insert Table </w:t>
       </w:r>
-      <w:del w:id="82" w:author="Alex Messina" w:date="2015-12-14T09:12:00Z">
+      <w:del w:id="83" w:author="Alex Messina" w:date="2015-12-14T09:12:00Z">
         <w:r>
           <w:delText>A3</w:delText>
         </w:r>
       </w:del>
-      <w:ins w:id="83" w:author="Alex Messina" w:date="2015-12-14T09:12:00Z">
+      <w:ins w:id="84" w:author="Alex Messina" w:date="2015-12-14T09:12:00Z">
         <w:r>
           <w:t>C</w:t>
         </w:r>
@@ -12588,8 +12989,6 @@
       <w:pPr>
         <w:pStyle w:val="Heading2"/>
       </w:pPr>
-      <w:bookmarkStart w:id="84" w:name="_GoBack"/>
-      <w:bookmarkEnd w:id="84"/>
       <w:r>
         <w:t xml:space="preserve">APPENDIX </w:t>
       </w:r>
@@ -12623,11 +13022,45 @@
       <w:r>
         <w:t xml:space="preserve">At FG3, </w:t>
       </w:r>
+      <w:proofErr w:type="gramStart"/>
       <w:r>
         <w:t>a</w:t>
       </w:r>
-      <w:r>
-        <w:t xml:space="preserve"> YSI turbidimeter recorded T (NTU) at 5 min intervals from January 30, 2012, to February 20, 2012, and at 15 min intervals from February 27, 2012 to May 23, 2012, when it was damaged during a large storm. The YSI turbidimeter was replaced with an OBS, which recorded Backscatter (BS) and Sidescatter (SS) at 5 min intervals from March 7, 2013, to July 15, 2014 (OBSa), and was resampled to 15 min intervals. No data was recorded from August 2013-January 2014 when the wiper clogged with sediment. A new OBS was installed at FG3 from January, 2014, to August, 2014 (OBSb). To correct for some periods of high noise observed in the BS and SS data recorded by the OBSa in 2013, the OBSb installed in 2014 was programmed to make a burst of 100 BS and SS measurements at 15 min intervals, and record Median, Mean, STD, Min, and Max. All BS and SS parameters were analyzed to determine which showed the best relationship with SSC.</w:t>
+      <w:proofErr w:type="gramEnd"/>
+      <w:r>
+        <w:t xml:space="preserve"> YSI turbidimeter recorded T (NTU) at 5 min intervals from January 30, 2012, to February 20, 2012, and at 15 min intervals from February 27, 2012 to May 23, 2012, when it was damaged during a large storm. The YSI turbidimeter was replaced with an OBS, which recorded Backscatter (BS) and Sidescatter (SS) at 5 min intervals from March 7, 2013, to July 15, 2014 (</w:t>
+      </w:r>
+      <w:proofErr w:type="spellStart"/>
+      <w:r>
+        <w:t>OBSa</w:t>
+      </w:r>
+      <w:proofErr w:type="spellEnd"/>
+      <w:r>
+        <w:t>), and was resampled to 15 min intervals. No data was recorded from August 2013-January 2014 when the wiper clogged with sediment. A new OBS was installed at FG3 from January, 2014, to August, 2014 (</w:t>
+      </w:r>
+      <w:proofErr w:type="spellStart"/>
+      <w:r>
+        <w:t>OBSb</w:t>
+      </w:r>
+      <w:proofErr w:type="spellEnd"/>
+      <w:r>
+        <w:t xml:space="preserve">). To correct for some periods of high noise observed in the BS and SS data recorded by the </w:t>
+      </w:r>
+      <w:proofErr w:type="spellStart"/>
+      <w:r>
+        <w:t>OBSa</w:t>
+      </w:r>
+      <w:proofErr w:type="spellEnd"/>
+      <w:r>
+        <w:t xml:space="preserve"> in 2013, the </w:t>
+      </w:r>
+      <w:proofErr w:type="spellStart"/>
+      <w:r>
+        <w:t>OBSb</w:t>
+      </w:r>
+      <w:proofErr w:type="spellEnd"/>
+      <w:r>
+        <w:t xml:space="preserve"> installed in 2014 was programmed to make a burst of 100 BS and SS measurements at 15 min intervals, and record Median, Mean, STD, Min, and Max. All BS and SS parameters were analyzed to determine which showed the best relationship with SSC.</w:t>
       </w:r>
       <w:r>
         <w:t xml:space="preserve"> </w:t>
@@ -12794,7 +13227,23 @@
         </w:r>
       </w:ins>
       <w:r>
-        <w:t>.1a), which could be attributed to the higher number and wider range of values sampled, and to temporal variability in sediment characteristics. The OBSa and OBSb turbidimeters had high r</w:t>
+        <w:t xml:space="preserve">.1a), which could be attributed to the higher number and wider range of values sampled, and to temporal variability in sediment characteristics. The </w:t>
+      </w:r>
+      <w:proofErr w:type="spellStart"/>
+      <w:r>
+        <w:t>OBSa</w:t>
+      </w:r>
+      <w:proofErr w:type="spellEnd"/>
+      <w:r>
+        <w:t xml:space="preserve"> and </w:t>
+      </w:r>
+      <w:proofErr w:type="spellStart"/>
+      <w:r>
+        <w:t>OBSb</w:t>
+      </w:r>
+      <w:proofErr w:type="spellEnd"/>
+      <w:r>
+        <w:t xml:space="preserve"> turbidimeters had high r</w:t>
       </w:r>
       <w:r>
         <w:rPr>
@@ -12884,7 +13333,7 @@
           <w:rPr>
             <w:noProof/>
           </w:rPr>
-          <w:t>58</w:t>
+          <w:t>40</w:t>
         </w:r>
         <w:r>
           <w:rPr>
@@ -14177,7 +14626,7 @@
 </file>
 
 <file path=customXml/itemProps1.xml><?xml version="1.0" encoding="utf-8"?>
-<ds:datastoreItem xmlns:ds="http://schemas.openxmlformats.org/officeDocument/2006/customXml" ds:itemID="{6A125692-2887-4AD9-A892-1B8976661362}">
+<ds:datastoreItem xmlns:ds="http://schemas.openxmlformats.org/officeDocument/2006/customXml" ds:itemID="{FFFC5793-CB9C-4872-8735-0C033F812139}">
   <ds:schemaRefs>
     <ds:schemaRef ds:uri="http://schemas.openxmlformats.org/officeDocument/2006/bibliography"/>
   </ds:schemaRefs>

</xml_diff>